<commit_message>
Dokumentation & Lessons Learned
</commit_message>
<xml_diff>
--- a/IMD_P4_SS15_Finale-Abgabe_404/Delegation of Rights-Vorlage.docx
+++ b/IMD_P4_SS15_Finale-Abgabe_404/Delegation of Rights-Vorlage.docx
@@ -4,7 +4,7 @@
   <w:body>
     <w:p>
       <w:pPr>
-        <w:spacing w:line="276" w:lineRule="auto"/>
+        <w:spacing w:line="360" w:lineRule="auto"/>
         <w:rPr>
           <w:rFonts w:ascii="Helvetica" w:hAnsi="Helvetica"/>
           <w:b/>
@@ -22,7 +22,7 @@
     </w:p>
     <w:p>
       <w:pPr>
-        <w:spacing w:line="276" w:lineRule="auto"/>
+        <w:spacing w:line="360" w:lineRule="auto"/>
         <w:rPr>
           <w:rFonts w:ascii="Helvetica" w:hAnsi="Helvetica"/>
           <w:lang w:val="en-GB"/>
@@ -31,7 +31,7 @@
     </w:p>
     <w:p>
       <w:pPr>
-        <w:spacing w:line="276" w:lineRule="auto"/>
+        <w:spacing w:line="360" w:lineRule="auto"/>
         <w:rPr>
           <w:rFonts w:ascii="Helvetica" w:hAnsi="Helvetica"/>
           <w:lang w:val="en-GB"/>
@@ -45,7 +45,6 @@
         </w:rPr>
         <w:t>„</w:t>
       </w:r>
-      <w:proofErr w:type="spellStart"/>
       <w:r>
         <w:rPr>
           <w:rFonts w:ascii="Helvetica" w:hAnsi="Helvetica"/>
@@ -54,8 +53,6 @@
         </w:rPr>
         <w:t>Deligoo</w:t>
       </w:r>
-      <w:proofErr w:type="spellEnd"/>
-      <w:proofErr w:type="gramStart"/>
       <w:r>
         <w:rPr>
           <w:rFonts w:ascii="Helvetica" w:hAnsi="Helvetica"/>
@@ -69,276 +66,50 @@
           <w:rFonts w:ascii="Helvetica" w:hAnsi="Helvetica"/>
           <w:lang w:val="en-GB"/>
         </w:rPr>
-        <w:t xml:space="preserve"> is</w:t>
-      </w:r>
-      <w:proofErr w:type="gramEnd"/>
-      <w:r>
-        <w:rPr>
-          <w:rFonts w:ascii="Helvetica" w:hAnsi="Helvetica"/>
-          <w:lang w:val="en-GB"/>
-        </w:rPr>
-        <w:t xml:space="preserve"> a project, developed in the framework of the study course Digital Media of </w:t>
-      </w:r>
-      <w:proofErr w:type="spellStart"/>
-      <w:r>
-        <w:rPr>
-          <w:rFonts w:ascii="Helvetica" w:hAnsi="Helvetica"/>
-          <w:lang w:val="en-GB"/>
-        </w:rPr>
-        <w:t>Hochschule</w:t>
-      </w:r>
-      <w:proofErr w:type="spellEnd"/>
-      <w:r>
-        <w:rPr>
-          <w:rFonts w:ascii="Helvetica" w:hAnsi="Helvetica"/>
-          <w:lang w:val="en-GB"/>
-        </w:rPr>
-        <w:t xml:space="preserve"> Darmstadt – Faculty of Media, during the Summer Term 2015. It is a </w:t>
-      </w:r>
-      <w:proofErr w:type="spellStart"/>
-      <w:r>
-        <w:rPr>
-          <w:rFonts w:ascii="Helvetica" w:hAnsi="Helvetica"/>
-          <w:lang w:val="en-GB"/>
-        </w:rPr>
-        <w:t>groupwork</w:t>
-      </w:r>
-      <w:proofErr w:type="spellEnd"/>
-      <w:r>
-        <w:rPr>
-          <w:rFonts w:ascii="Helvetica" w:hAnsi="Helvetica"/>
-          <w:lang w:val="en-GB"/>
-        </w:rPr>
-        <w:t xml:space="preserve"> of: </w:t>
-      </w:r>
-      <w:r>
-        <w:rPr>
-          <w:rFonts w:ascii="Helvetica" w:hAnsi="Helvetica"/>
-          <w:b/>
-          <w:lang w:val="en-GB"/>
-        </w:rPr>
-        <w:t xml:space="preserve">Patrick Fieger, Nadine </w:t>
-      </w:r>
-      <w:proofErr w:type="spellStart"/>
-      <w:r>
-        <w:rPr>
-          <w:rFonts w:ascii="Helvetica" w:hAnsi="Helvetica"/>
-          <w:b/>
-          <w:lang w:val="en-GB"/>
-        </w:rPr>
-        <w:t>Mlakar</w:t>
-      </w:r>
-      <w:proofErr w:type="spellEnd"/>
-      <w:r>
-        <w:rPr>
-          <w:rFonts w:ascii="Helvetica" w:hAnsi="Helvetica"/>
-          <w:b/>
-          <w:lang w:val="en-GB"/>
-        </w:rPr>
-        <w:t xml:space="preserve">, </w:t>
-      </w:r>
-      <w:proofErr w:type="spellStart"/>
-      <w:r>
-        <w:rPr>
-          <w:rFonts w:ascii="Helvetica" w:hAnsi="Helvetica"/>
-          <w:b/>
-          <w:lang w:val="en-GB"/>
-        </w:rPr>
-        <w:t>Arif</w:t>
-      </w:r>
-      <w:proofErr w:type="spellEnd"/>
-      <w:r>
-        <w:rPr>
-          <w:rFonts w:ascii="Helvetica" w:hAnsi="Helvetica"/>
-          <w:b/>
-          <w:lang w:val="en-GB"/>
-        </w:rPr>
-        <w:t xml:space="preserve"> </w:t>
-      </w:r>
-      <w:proofErr w:type="spellStart"/>
-      <w:r>
-        <w:rPr>
-          <w:rFonts w:ascii="Helvetica" w:hAnsi="Helvetica"/>
-          <w:b/>
-          <w:lang w:val="en-GB"/>
-        </w:rPr>
-        <w:t>Basaran</w:t>
-      </w:r>
-      <w:proofErr w:type="spellEnd"/>
-      <w:r>
-        <w:rPr>
-          <w:rFonts w:ascii="Helvetica" w:hAnsi="Helvetica"/>
-          <w:b/>
-          <w:lang w:val="en-GB"/>
-        </w:rPr>
-        <w:t xml:space="preserve"> and Kai </w:t>
-      </w:r>
-      <w:proofErr w:type="spellStart"/>
-      <w:r>
-        <w:rPr>
-          <w:rFonts w:ascii="Helvetica" w:hAnsi="Helvetica"/>
-          <w:b/>
-          <w:lang w:val="en-GB"/>
-        </w:rPr>
-        <w:t>Zwier</w:t>
-      </w:r>
-      <w:proofErr w:type="spellEnd"/>
-      <w:r>
-        <w:rPr>
-          <w:rFonts w:ascii="Helvetica" w:hAnsi="Helvetica"/>
-          <w:b/>
-          <w:lang w:val="en-GB"/>
-        </w:rPr>
-        <w:t>.</w:t>
-      </w:r>
-      <w:r>
-        <w:rPr>
-          <w:rFonts w:ascii="Helvetica" w:hAnsi="Helvetica"/>
-          <w:lang w:val="en-GB"/>
-        </w:rPr>
-        <w:t xml:space="preserve"> It was mentored by: </w:t>
-      </w:r>
-      <w:proofErr w:type="spellStart"/>
-      <w:r>
-        <w:rPr>
-          <w:rFonts w:ascii="Helvetica" w:hAnsi="Helvetica"/>
-          <w:lang w:val="en-GB"/>
-        </w:rPr>
-        <w:t>Tsune</w:t>
-      </w:r>
-      <w:proofErr w:type="spellEnd"/>
-      <w:r>
-        <w:rPr>
-          <w:rFonts w:ascii="Helvetica" w:hAnsi="Helvetica"/>
-          <w:lang w:val="en-GB"/>
-        </w:rPr>
-        <w:t xml:space="preserve"> Tanaka, Andr</w:t>
-      </w:r>
-      <w:r>
-        <w:rPr>
-          <w:rFonts w:ascii="Helvetica" w:hAnsi="Helvetica"/>
-          <w:lang w:val="en-GB"/>
-        </w:rPr>
-        <w:t xml:space="preserve">ea Krajewski, Dieter </w:t>
-      </w:r>
-      <w:proofErr w:type="spellStart"/>
-      <w:r>
-        <w:rPr>
-          <w:rFonts w:ascii="Helvetica" w:hAnsi="Helvetica"/>
-          <w:lang w:val="en-GB"/>
-        </w:rPr>
-        <w:t>Stasch</w:t>
-      </w:r>
-      <w:proofErr w:type="spellEnd"/>
-      <w:r>
-        <w:rPr>
-          <w:rFonts w:ascii="Helvetica" w:hAnsi="Helvetica"/>
-          <w:lang w:val="en-GB"/>
-        </w:rPr>
-        <w:t xml:space="preserve">, </w:t>
-      </w:r>
-      <w:proofErr w:type="spellStart"/>
-      <w:r>
-        <w:rPr>
-          <w:rFonts w:ascii="Helvetica" w:hAnsi="Helvetica"/>
-          <w:lang w:val="en-GB"/>
-        </w:rPr>
-        <w:t>Ti</w:t>
-      </w:r>
-      <w:r>
-        <w:rPr>
-          <w:rFonts w:ascii="Helvetica" w:hAnsi="Helvetica"/>
-          <w:lang w:val="en-GB"/>
-        </w:rPr>
-        <w:t>lman</w:t>
-      </w:r>
-      <w:proofErr w:type="spellEnd"/>
-      <w:r>
-        <w:rPr>
-          <w:rFonts w:ascii="Helvetica" w:hAnsi="Helvetica"/>
-          <w:lang w:val="en-GB"/>
-        </w:rPr>
-        <w:t xml:space="preserve"> </w:t>
-      </w:r>
-      <w:proofErr w:type="spellStart"/>
-      <w:r>
-        <w:rPr>
-          <w:rFonts w:ascii="Helvetica" w:hAnsi="Helvetica"/>
-          <w:lang w:val="en-GB"/>
-        </w:rPr>
-        <w:t>Deuschel</w:t>
-      </w:r>
-      <w:proofErr w:type="spellEnd"/>
-      <w:r>
-        <w:rPr>
-          <w:rFonts w:ascii="Helvetica" w:hAnsi="Helvetica"/>
-          <w:lang w:val="en-GB"/>
-        </w:rPr>
-        <w:t xml:space="preserve">, </w:t>
-      </w:r>
-      <w:proofErr w:type="gramStart"/>
-      <w:r>
-        <w:rPr>
-          <w:rFonts w:ascii="Helvetica" w:hAnsi="Helvetica"/>
-          <w:lang w:val="en-GB"/>
-        </w:rPr>
-        <w:t>Felix</w:t>
-      </w:r>
-      <w:proofErr w:type="gramEnd"/>
-      <w:r>
-        <w:rPr>
-          <w:rFonts w:ascii="Helvetica" w:hAnsi="Helvetica"/>
-          <w:lang w:val="en-GB"/>
-        </w:rPr>
-        <w:t xml:space="preserve"> </w:t>
-      </w:r>
-      <w:proofErr w:type="spellStart"/>
-      <w:r>
-        <w:rPr>
-          <w:rFonts w:ascii="Helvetica" w:hAnsi="Helvetica"/>
-          <w:lang w:val="en-GB"/>
-        </w:rPr>
-        <w:t>Epp</w:t>
-      </w:r>
-      <w:proofErr w:type="spellEnd"/>
-      <w:r>
-        <w:rPr>
-          <w:rFonts w:ascii="Helvetica" w:hAnsi="Helvetica"/>
-          <w:lang w:val="en-GB"/>
-        </w:rPr>
-        <w:t xml:space="preserve">. We (the project group) herewith delegate the </w:t>
-      </w:r>
-      <w:proofErr w:type="spellStart"/>
-      <w:r>
-        <w:rPr>
-          <w:rFonts w:ascii="Helvetica" w:hAnsi="Helvetica"/>
-          <w:lang w:val="en-GB"/>
-        </w:rPr>
-        <w:t>non exclusive</w:t>
-      </w:r>
-      <w:proofErr w:type="spellEnd"/>
-      <w:r>
-        <w:rPr>
-          <w:rFonts w:ascii="Helvetica" w:hAnsi="Helvetica"/>
-          <w:lang w:val="en-GB"/>
-        </w:rPr>
-        <w:t xml:space="preserve"> and </w:t>
-      </w:r>
-      <w:proofErr w:type="spellStart"/>
-      <w:r>
-        <w:rPr>
-          <w:rFonts w:ascii="Helvetica" w:hAnsi="Helvetica"/>
-          <w:lang w:val="en-GB"/>
-        </w:rPr>
-        <w:t>timewise</w:t>
-      </w:r>
-      <w:proofErr w:type="spellEnd"/>
-      <w:r>
-        <w:rPr>
-          <w:rFonts w:ascii="Helvetica" w:hAnsi="Helvetica"/>
-          <w:lang w:val="en-GB"/>
-        </w:rPr>
-        <w:t xml:space="preserve"> non restricted rights to publish and present the result of</w:t>
+        <w:t xml:space="preserve"> is a project, developed in the framework of the study course Digital Media of Hochschule Darmstadt – Faculty of Media, during the Summer Term 2015. It is a groupwork of: </w:t>
+      </w:r>
+      <w:r>
+        <w:rPr>
+          <w:rFonts w:ascii="Helvetica" w:hAnsi="Helvetica"/>
+          <w:b/>
+          <w:lang w:val="en-GB"/>
+        </w:rPr>
+        <w:t>Patrick Fieger, Nadine Mlakar, Arif Basaran and Kai Zwier.</w:t>
+      </w:r>
+      <w:r>
+        <w:rPr>
+          <w:rFonts w:ascii="Helvetica" w:hAnsi="Helvetica"/>
+          <w:lang w:val="en-GB"/>
+        </w:rPr>
+        <w:t xml:space="preserve"> It was mentored by: Tsune Tanaka, Andr</w:t>
+      </w:r>
+      <w:r>
+        <w:rPr>
+          <w:rFonts w:ascii="Helvetica" w:hAnsi="Helvetica"/>
+          <w:lang w:val="en-GB"/>
+        </w:rPr>
+        <w:t>ea Krajewski, Dieter Stasch, Ti</w:t>
+      </w:r>
+      <w:r>
+        <w:rPr>
+          <w:rFonts w:ascii="Helvetica" w:hAnsi="Helvetica"/>
+          <w:lang w:val="en-GB"/>
+        </w:rPr>
+        <w:t xml:space="preserve">lman Deuschel, Felix Epp. We (the project group) herewith delegate the </w:t>
+      </w:r>
+      <w:r>
+        <w:rPr>
+          <w:rFonts w:ascii="Helvetica" w:hAnsi="Helvetica"/>
+          <w:lang w:val="en-GB"/>
+        </w:rPr>
+        <w:t>non-exclusive</w:t>
+      </w:r>
+      <w:r>
+        <w:rPr>
+          <w:rFonts w:ascii="Helvetica" w:hAnsi="Helvetica"/>
+          <w:lang w:val="en-GB"/>
+        </w:rPr>
+        <w:t xml:space="preserve"> and timewise non restricted rights to publish and present the result of</w:t>
       </w:r>
       <w:r>
         <w:rPr>
@@ -362,7 +133,6 @@
         </w:rPr>
         <w:t>„</w:t>
       </w:r>
-      <w:proofErr w:type="spellStart"/>
       <w:r>
         <w:rPr>
           <w:rFonts w:ascii="Helvetica" w:hAnsi="Helvetica"/>
@@ -371,7 +141,6 @@
         </w:rPr>
         <w:t>Deligoo</w:t>
       </w:r>
-      <w:proofErr w:type="spellEnd"/>
       <w:r>
         <w:rPr>
           <w:rFonts w:ascii="Helvetica" w:hAnsi="Helvetica"/>
@@ -385,28 +154,12 @@
           <w:rFonts w:ascii="Helvetica" w:hAnsi="Helvetica"/>
           <w:lang w:val="en-GB"/>
         </w:rPr>
-        <w:t xml:space="preserve"> to the Professors of </w:t>
-      </w:r>
-      <w:proofErr w:type="spellStart"/>
-      <w:r>
-        <w:rPr>
-          <w:rFonts w:ascii="Helvetica" w:hAnsi="Helvetica"/>
-          <w:lang w:val="en-GB"/>
-        </w:rPr>
-        <w:t>Hochschule</w:t>
-      </w:r>
-      <w:proofErr w:type="spellEnd"/>
-      <w:r>
-        <w:rPr>
-          <w:rFonts w:ascii="Helvetica" w:hAnsi="Helvetica"/>
-          <w:lang w:val="en-GB"/>
-        </w:rPr>
-        <w:t xml:space="preserve"> Darmstadt and to the coaches directly connected to the academic supervision of this project, named above. In the same time the student project team declares that with the project no intellectual properties rights of third parties have been harmed.</w:t>
+        <w:t xml:space="preserve"> to the Professors of Hochschule Darmstadt and to the coaches directly connected to the academic supervision of this project, named above. In the same time the student project team declares that with the project no intellectual properties rights of third parties have been harmed.</w:t>
       </w:r>
     </w:p>
     <w:p>
       <w:pPr>
-        <w:spacing w:line="276" w:lineRule="auto"/>
+        <w:spacing w:line="360" w:lineRule="auto"/>
         <w:rPr>
           <w:rFonts w:ascii="Helvetica" w:hAnsi="Helvetica"/>
           <w:lang w:val="en-GB"/>
@@ -415,7 +168,7 @@
     </w:p>
     <w:p>
       <w:pPr>
-        <w:spacing w:line="276" w:lineRule="auto"/>
+        <w:spacing w:line="360" w:lineRule="auto"/>
         <w:rPr>
           <w:rFonts w:ascii="Helvetica" w:hAnsi="Helvetica"/>
           <w:b/>
@@ -428,14 +181,12 @@
           <w:b/>
           <w:lang w:val="en-GB"/>
         </w:rPr>
-        <w:t>“Datum”</w:t>
-      </w:r>
-      <w:bookmarkStart w:id="0" w:name="_GoBack"/>
-      <w:bookmarkEnd w:id="0"/>
+        <w:t>08.07.2015</w:t>
+      </w:r>
     </w:p>
     <w:p>
       <w:pPr>
-        <w:spacing w:line="276" w:lineRule="auto"/>
+        <w:spacing w:line="360" w:lineRule="auto"/>
         <w:rPr>
           <w:rFonts w:ascii="Helvetica" w:hAnsi="Helvetica"/>
           <w:b/>
@@ -445,75 +196,15 @@
     </w:p>
     <w:p>
       <w:pPr>
-        <w:spacing w:line="276" w:lineRule="auto"/>
+        <w:spacing w:line="360" w:lineRule="auto"/>
         <w:rPr>
           <w:rFonts w:ascii="Helvetica" w:hAnsi="Helvetica"/>
           <w:b/>
           <w:lang w:val="en-GB"/>
         </w:rPr>
       </w:pPr>
-      <w:r>
-        <w:rPr>
-          <w:rFonts w:ascii="Helvetica" w:hAnsi="Helvetica"/>
-          <w:b/>
-          <w:lang w:val="en-GB"/>
-        </w:rPr>
-        <w:t>“</w:t>
-      </w:r>
-      <w:proofErr w:type="spellStart"/>
-      <w:r>
-        <w:rPr>
-          <w:rFonts w:ascii="Helvetica" w:hAnsi="Helvetica"/>
-          <w:b/>
-          <w:lang w:val="en-GB"/>
-        </w:rPr>
-        <w:t>Unterschriften</w:t>
-      </w:r>
-      <w:proofErr w:type="spellEnd"/>
-      <w:r>
-        <w:rPr>
-          <w:rFonts w:ascii="Helvetica" w:hAnsi="Helvetica"/>
-          <w:b/>
-          <w:lang w:val="en-GB"/>
-        </w:rPr>
-        <w:t xml:space="preserve"> </w:t>
-      </w:r>
-      <w:proofErr w:type="spellStart"/>
-      <w:r>
-        <w:rPr>
-          <w:rFonts w:ascii="Helvetica" w:hAnsi="Helvetica"/>
-          <w:b/>
-          <w:lang w:val="en-GB"/>
-        </w:rPr>
-        <w:t>aller</w:t>
-      </w:r>
-      <w:proofErr w:type="spellEnd"/>
-      <w:r>
-        <w:rPr>
-          <w:rFonts w:ascii="Helvetica" w:hAnsi="Helvetica"/>
-          <w:b/>
-          <w:lang w:val="en-GB"/>
-        </w:rPr>
-        <w:t xml:space="preserve"> </w:t>
-      </w:r>
-      <w:proofErr w:type="spellStart"/>
-      <w:r>
-        <w:rPr>
-          <w:rFonts w:ascii="Helvetica" w:hAnsi="Helvetica"/>
-          <w:b/>
-          <w:lang w:val="en-GB"/>
-        </w:rPr>
-        <w:t>Teammitglieder</w:t>
-      </w:r>
-      <w:proofErr w:type="spellEnd"/>
-      <w:r>
-        <w:rPr>
-          <w:rFonts w:ascii="Helvetica" w:hAnsi="Helvetica"/>
-          <w:b/>
-          <w:lang w:val="en-GB"/>
-        </w:rPr>
-        <w:t>”</w:t>
-      </w:r>
+      <w:bookmarkStart w:id="0" w:name="_GoBack"/>
+      <w:bookmarkEnd w:id="0"/>
     </w:p>
     <w:sectPr>
       <w:pgSz w:w="11900" w:h="16840"/>

</xml_diff>